<commit_message>
init robot exploration algo in qa
</commit_message>
<xml_diff>
--- a/PROGETTO 2.0/NAVIGATION/interazione.docx
+++ b/PROGETTO 2.0/NAVIGATION/interazione.docx
@@ -195,17 +195,29 @@
         </w:rPr>
         <w:t xml:space="preserve">Find Path –-&gt; </w:t>
       </w:r>
-      <w:r>
-        <w:rPr>
-          <w:rFonts w:ascii="Verdana" w:hAnsi="Verdana"/>
-          <w:i/>
-        </w:rPr>
-        <w:t>findpath(START,GOAL)</w:t>
-      </w:r>
-      <w:r>
-        <w:rPr>
-          <w:rFonts w:ascii="Verdana" w:hAnsi="Verdana"/>
-          <w:i/>
+      <w:proofErr w:type="spellStart"/>
+      <w:r>
+        <w:rPr>
+          <w:rFonts w:ascii="Verdana" w:hAnsi="Verdana"/>
+          <w:i/>
+          <w:lang w:val="en-US"/>
+        </w:rPr>
+        <w:t>findpath</w:t>
+      </w:r>
+      <w:proofErr w:type="spellEnd"/>
+      <w:r>
+        <w:rPr>
+          <w:rFonts w:ascii="Verdana" w:hAnsi="Verdana"/>
+          <w:i/>
+          <w:lang w:val="en-US"/>
+        </w:rPr>
+        <w:t>(START,GOAL)</w:t>
+      </w:r>
+      <w:r>
+        <w:rPr>
+          <w:rFonts w:ascii="Verdana" w:hAnsi="Verdana"/>
+          <w:i/>
+          <w:lang w:val="en-US"/>
         </w:rPr>
         <w:t>;</w:t>
       </w:r>
@@ -314,8 +326,6 @@
         </w:rPr>
         <w:t>;</w:t>
       </w:r>
-      <w:bookmarkStart w:id="0" w:name="_GoBack"/>
-      <w:bookmarkEnd w:id="0"/>
     </w:p>
     <w:p>
       <w:pPr>
@@ -401,15 +411,13 @@
           <w:rFonts w:ascii="Verdana" w:hAnsi="Verdana"/>
         </w:rPr>
       </w:pPr>
-      <w:proofErr w:type="spellStart"/>
       <w:r>
         <w:rPr>
           <w:rFonts w:ascii="Verdana" w:hAnsi="Verdana"/>
           <w:b/>
         </w:rPr>
-        <w:t>navdata</w:t>
-      </w:r>
-      <w:proofErr w:type="spellEnd"/>
+        <w:t>navigate</w:t>
+      </w:r>
       <w:r>
         <w:rPr>
           <w:rFonts w:ascii="Verdana" w:hAnsi="Verdana"/>
@@ -417,21 +425,33 @@
         </w:rPr>
         <w:t xml:space="preserve"> : </w:t>
       </w:r>
-      <w:proofErr w:type="spellStart"/>
       <w:r>
         <w:rPr>
           <w:rFonts w:ascii="Verdana" w:hAnsi="Verdana"/>
           <w:b/>
         </w:rPr>
-        <w:t>navdata</w:t>
-      </w:r>
-      <w:proofErr w:type="spellEnd"/>
+        <w:t>navigate</w:t>
+      </w:r>
       <w:r>
         <w:rPr>
           <w:rFonts w:ascii="Verdana" w:hAnsi="Verdana"/>
           <w:b/>
         </w:rPr>
-        <w:t xml:space="preserve"> (DATA)</w:t>
+        <w:t xml:space="preserve"> (</w:t>
+      </w:r>
+      <w:r>
+        <w:rPr>
+          <w:rFonts w:ascii="Verdana" w:hAnsi="Verdana"/>
+          <w:b/>
+        </w:rPr>
+        <w:t>PLAN , POS</w:t>
+      </w:r>
+      <w:r>
+        <w:rPr>
+          <w:rFonts w:ascii="Verdana" w:hAnsi="Verdana"/>
+          <w:b/>
+        </w:rPr>
+        <w:t>)</w:t>
       </w:r>
       <w:r>
         <w:rPr>
@@ -552,7 +572,6 @@
     </w:p>
     <w:p>
       <w:pPr>
-        <w:pStyle w:val="Paragrafoelenco"/>
         <w:spacing w:after="0" w:line="240" w:lineRule="auto"/>
         <w:rPr>
           <w:rFonts w:ascii="Verdana" w:hAnsi="Verdana"/>
@@ -577,7 +596,7 @@
           <w:rFonts w:ascii="Verdana" w:hAnsi="Verdana"/>
           <w:i/>
         </w:rPr>
-        <w:t>mapdata</w:t>
+        <w:t>plan</w:t>
       </w:r>
       <w:proofErr w:type="spellEnd"/>
       <w:r>
@@ -593,7 +612,36 @@
           <w:rFonts w:ascii="Verdana" w:hAnsi="Verdana"/>
           <w:i/>
         </w:rPr>
-        <w:t>map</w:t>
+        <w:t>robotmove</w:t>
+      </w:r>
+      <w:proofErr w:type="spellEnd"/>
+      <w:r>
+        <w:rPr>
+          <w:rFonts w:ascii="Verdana" w:hAnsi="Verdana"/>
+          <w:i/>
+        </w:rPr>
+        <w:t xml:space="preserve"> ) </w:t>
+      </w:r>
+      <w:r>
+        <w:rPr>
+          <w:rFonts w:ascii="Verdana" w:hAnsi="Verdana"/>
+        </w:rPr>
+        <w:t>e</w:t>
+      </w:r>
+      <w:r>
+        <w:rPr>
+          <w:rFonts w:ascii="Verdana" w:hAnsi="Verdana"/>
+          <w:i/>
+        </w:rPr>
+        <w:t xml:space="preserve"> </w:t>
+      </w:r>
+      <w:proofErr w:type="spellStart"/>
+      <w:r>
+        <w:rPr>
+          <w:rFonts w:ascii="Verdana" w:hAnsi="Verdana"/>
+          <w:i/>
+        </w:rPr>
+        <w:t>plan</w:t>
       </w:r>
       <w:proofErr w:type="spellEnd"/>
       <w:r>
@@ -609,89 +657,26 @@
           <w:rFonts w:ascii="Verdana" w:hAnsi="Verdana"/>
           <w:i/>
         </w:rPr>
-        <w:t>Xmax</w:t>
-      </w:r>
-      <w:proofErr w:type="spellEnd"/>
-      <w:r>
-        <w:rPr>
-          <w:rFonts w:ascii="Verdana" w:hAnsi="Verdana"/>
-          <w:i/>
-        </w:rPr>
-        <w:t xml:space="preserve"> , </w:t>
-      </w:r>
-      <w:proofErr w:type="spellStart"/>
-      <w:r>
-        <w:rPr>
-          <w:rFonts w:ascii="Verdana" w:hAnsi="Verdana"/>
-          <w:i/>
-        </w:rPr>
-        <w:t>Ymax</w:t>
-      </w:r>
-      <w:proofErr w:type="spellEnd"/>
-      <w:r>
-        <w:rPr>
-          <w:rFonts w:ascii="Verdana" w:hAnsi="Verdana"/>
-          <w:i/>
-        </w:rPr>
-        <w:t xml:space="preserve"> ) ) </w:t>
-      </w:r>
-      <w:r>
-        <w:rPr>
-          <w:rFonts w:ascii="Verdana" w:hAnsi="Verdana"/>
-        </w:rPr>
-        <w:t>e</w:t>
-      </w:r>
-      <w:r>
-        <w:rPr>
-          <w:rFonts w:ascii="Verdana" w:hAnsi="Verdana"/>
-          <w:i/>
-        </w:rPr>
-        <w:t xml:space="preserve"> </w:t>
-      </w:r>
-      <w:proofErr w:type="spellStart"/>
-      <w:r>
-        <w:rPr>
-          <w:rFonts w:ascii="Verdana" w:hAnsi="Verdana"/>
-          <w:i/>
-        </w:rPr>
-        <w:t>mapdata</w:t>
-      </w:r>
-      <w:proofErr w:type="spellEnd"/>
-      <w:r>
-        <w:rPr>
-          <w:rFonts w:ascii="Verdana" w:hAnsi="Verdana"/>
-          <w:i/>
-        </w:rPr>
-        <w:t xml:space="preserve"> ( </w:t>
-      </w:r>
-      <w:proofErr w:type="spellStart"/>
-      <w:r>
-        <w:rPr>
-          <w:rFonts w:ascii="Verdana" w:hAnsi="Verdana"/>
-          <w:i/>
-        </w:rPr>
-        <w:t>element</w:t>
-      </w:r>
-      <w:proofErr w:type="spellEnd"/>
-      <w:r>
-        <w:rPr>
-          <w:rFonts w:ascii="Verdana" w:hAnsi="Verdana"/>
-          <w:i/>
-        </w:rPr>
-        <w:t xml:space="preserve"> ( X , Y ) ),</w:t>
-      </w:r>
-      <w:r>
-        <w:rPr>
-          <w:rFonts w:ascii="Verdana" w:hAnsi="Verdana"/>
-        </w:rPr>
-        <w:t xml:space="preserve"> usati per inviare le informazioni della mappa.</w:t>
-      </w:r>
-    </w:p>
-    <w:p>
-      <w:pPr>
-        <w:pStyle w:val="Paragrafoelenco"/>
-        <w:spacing w:after="0" w:line="240" w:lineRule="auto"/>
-        <w:ind w:left="1440"/>
+        <w:t>robotspin</w:t>
+      </w:r>
+      <w:proofErr w:type="spellEnd"/>
+      <w:r>
+        <w:rPr>
+          <w:rFonts w:ascii="Verdana" w:hAnsi="Verdana"/>
+          <w:i/>
+        </w:rPr>
+        <w:t xml:space="preserve"> ( DIR ) ),</w:t>
+      </w:r>
+      <w:r>
+        <w:rPr>
+          <w:rFonts w:ascii="Verdana" w:hAnsi="Verdana"/>
+        </w:rPr>
+        <w:t xml:space="preserve"> usati per inviare il piano ottimale. È compito del Robot convertire i comandi in operazioni elaborabili;</w:t>
+      </w:r>
+    </w:p>
+    <w:p>
+      <w:pPr>
+        <w:pStyle w:val="Paragrafoelenco"/>
         <w:rPr>
           <w:rFonts w:ascii="Verdana" w:hAnsi="Verdana"/>
         </w:rPr>
@@ -707,110 +692,6 @@
         <w:spacing w:after="0" w:line="240" w:lineRule="auto"/>
         <w:rPr>
           <w:rFonts w:ascii="Verdana" w:hAnsi="Verdana"/>
-        </w:rPr>
-      </w:pPr>
-      <w:proofErr w:type="spellStart"/>
-      <w:r>
-        <w:rPr>
-          <w:rFonts w:ascii="Verdana" w:hAnsi="Verdana"/>
-          <w:i/>
-        </w:rPr>
-        <w:t>plan</w:t>
-      </w:r>
-      <w:proofErr w:type="spellEnd"/>
-      <w:r>
-        <w:rPr>
-          <w:rFonts w:ascii="Verdana" w:hAnsi="Verdana"/>
-          <w:i/>
-        </w:rPr>
-        <w:t xml:space="preserve"> ( </w:t>
-      </w:r>
-      <w:proofErr w:type="spellStart"/>
-      <w:r>
-        <w:rPr>
-          <w:rFonts w:ascii="Verdana" w:hAnsi="Verdana"/>
-          <w:i/>
-        </w:rPr>
-        <w:t>robotmove</w:t>
-      </w:r>
-      <w:proofErr w:type="spellEnd"/>
-      <w:r>
-        <w:rPr>
-          <w:rFonts w:ascii="Verdana" w:hAnsi="Verdana"/>
-          <w:i/>
-        </w:rPr>
-        <w:t xml:space="preserve"> ) </w:t>
-      </w:r>
-      <w:r>
-        <w:rPr>
-          <w:rFonts w:ascii="Verdana" w:hAnsi="Verdana"/>
-        </w:rPr>
-        <w:t>e</w:t>
-      </w:r>
-      <w:r>
-        <w:rPr>
-          <w:rFonts w:ascii="Verdana" w:hAnsi="Verdana"/>
-          <w:i/>
-        </w:rPr>
-        <w:t xml:space="preserve"> </w:t>
-      </w:r>
-      <w:proofErr w:type="spellStart"/>
-      <w:r>
-        <w:rPr>
-          <w:rFonts w:ascii="Verdana" w:hAnsi="Verdana"/>
-          <w:i/>
-        </w:rPr>
-        <w:t>plan</w:t>
-      </w:r>
-      <w:proofErr w:type="spellEnd"/>
-      <w:r>
-        <w:rPr>
-          <w:rFonts w:ascii="Verdana" w:hAnsi="Verdana"/>
-          <w:i/>
-        </w:rPr>
-        <w:t xml:space="preserve"> ( </w:t>
-      </w:r>
-      <w:proofErr w:type="spellStart"/>
-      <w:r>
-        <w:rPr>
-          <w:rFonts w:ascii="Verdana" w:hAnsi="Verdana"/>
-          <w:i/>
-        </w:rPr>
-        <w:t>robotspin</w:t>
-      </w:r>
-      <w:proofErr w:type="spellEnd"/>
-      <w:r>
-        <w:rPr>
-          <w:rFonts w:ascii="Verdana" w:hAnsi="Verdana"/>
-          <w:i/>
-        </w:rPr>
-        <w:t xml:space="preserve"> ( DIR ) ),</w:t>
-      </w:r>
-      <w:r>
-        <w:rPr>
-          <w:rFonts w:ascii="Verdana" w:hAnsi="Verdana"/>
-        </w:rPr>
-        <w:t xml:space="preserve"> usati per inviare il piano ottimale. È compito del Robot convertire i comandi in operazioni elaborabili;</w:t>
-      </w:r>
-    </w:p>
-    <w:p>
-      <w:pPr>
-        <w:pStyle w:val="Paragrafoelenco"/>
-        <w:rPr>
-          <w:rFonts w:ascii="Verdana" w:hAnsi="Verdana"/>
-        </w:rPr>
-      </w:pPr>
-    </w:p>
-    <w:p>
-      <w:pPr>
-        <w:pStyle w:val="Paragrafoelenco"/>
-        <w:numPr>
-          <w:ilvl w:val="1"/>
-          <w:numId w:val="1"/>
-        </w:numPr>
-        <w:spacing w:after="0" w:line="240" w:lineRule="auto"/>
-        <w:rPr>
-          <w:rFonts w:ascii="Verdana" w:hAnsi="Verdana"/>
           <w:lang w:val="en-US"/>
         </w:rPr>
       </w:pPr>
@@ -827,7 +708,14 @@
           <w:rFonts w:ascii="Verdana" w:hAnsi="Verdana"/>
           <w:lang w:val="en-US"/>
         </w:rPr>
-        <w:t>, per START e GOAL.</w:t>
+        <w:t xml:space="preserve">, per </w:t>
+      </w:r>
+      <w:r>
+        <w:rPr>
+          <w:rFonts w:ascii="Verdana" w:hAnsi="Verdana"/>
+          <w:lang w:val="en-US"/>
+        </w:rPr>
+        <w:t>START</w:t>
       </w:r>
     </w:p>
     <w:p>
@@ -956,21 +844,21 @@
         </w:rPr>
         <w:t xml:space="preserve">update : update ( </w:t>
       </w:r>
-      <w:proofErr w:type="spellStart"/>
-      <w:r>
-        <w:rPr>
-          <w:rFonts w:ascii="Verdana" w:hAnsi="Verdana"/>
-          <w:i/>
-        </w:rPr>
-        <w:t>element</w:t>
-      </w:r>
-      <w:proofErr w:type="spellEnd"/>
-      <w:r>
-        <w:rPr>
-          <w:rFonts w:ascii="Verdana" w:hAnsi="Verdana"/>
-          <w:i/>
-        </w:rPr>
-        <w:t xml:space="preserve"> ( X , Y )</w:t>
+      <w:r>
+        <w:rPr>
+          <w:rFonts w:ascii="Verdana" w:hAnsi="Verdana"/>
+          <w:i/>
+        </w:rPr>
+        <w:t>OBJECT</w:t>
+      </w:r>
+      <w:bookmarkStart w:id="0" w:name="_GoBack"/>
+      <w:bookmarkEnd w:id="0"/>
+      <w:r>
+        <w:rPr>
+          <w:rFonts w:ascii="Verdana" w:hAnsi="Verdana"/>
+          <w:i/>
+        </w:rPr>
+        <w:t xml:space="preserve"> , CURRENT</w:t>
       </w:r>
       <w:r>
         <w:rPr>
@@ -1941,4 +1829,16 @@
   <a:objectDefaults/>
   <a:extraClrSchemeLst/>
 </a:theme>
+</file>
+
+<file path=customXml/item1.xml><?xml version="1.0" encoding="utf-8"?>
+<b:Sources xmlns:b="http://schemas.openxmlformats.org/officeDocument/2006/bibliography" xmlns="http://schemas.openxmlformats.org/officeDocument/2006/bibliography" SelectedStyle="\APA.XSL" StyleName="APA"/>
+</file>
+
+<file path=customXml/itemProps1.xml><?xml version="1.0" encoding="utf-8"?>
+<ds:datastoreItem xmlns:ds="http://schemas.openxmlformats.org/officeDocument/2006/customXml" ds:itemID="{F1CFDFDD-FEBB-4B96-AA04-93660C3622BD}">
+  <ds:schemaRefs>
+    <ds:schemaRef ds:uri="http://schemas.openxmlformats.org/officeDocument/2006/bibliography"/>
+  </ds:schemaRefs>
+</ds:datastoreItem>
 </file>
</xml_diff>